<commit_message>
added module 3 assignments
</commit_message>
<xml_diff>
--- a/module-3/CSD340-340A - Assignment 3.2 - Mirach Erkol.docx
+++ b/module-3/CSD340-340A - Assignment 3.2 - Mirach Erkol.docx
@@ -306,6 +306,12 @@
         </w:rPr>
         <w:t xml:space="preserve"> </w:t>
       </w:r>
+      <w:r>
+        <w:rPr>
+          <w:rStyle w:val="Heading1Char"/>
+        </w:rPr>
+        <w:t>HTML Validator</w:t>
+      </w:r>
     </w:p>
     <w:p>
       <w:pPr>
@@ -314,6 +320,47 @@
           <w:rStyle w:val="Heading1Char"/>
         </w:rPr>
       </w:pPr>
+      <w:r>
+        <w:rPr>
+          <w:rStyle w:val="Heading1Char"/>
+          <w:noProof/>
+        </w:rPr>
+        <w:drawing>
+          <wp:inline distT="0" distB="0" distL="0" distR="0" wp14:anchorId="1AFB7D3B" wp14:editId="5412FA91">
+            <wp:extent cx="6858000" cy="3876040"/>
+            <wp:effectExtent l="0" t="0" r="0" b="0"/>
+            <wp:docPr id="1518922929" name="Picture 1"/>
+            <wp:cNvGraphicFramePr>
+              <a:graphicFrameLocks xmlns:a="http://schemas.openxmlformats.org/drawingml/2006/main" noChangeAspect="1"/>
+            </wp:cNvGraphicFramePr>
+            <a:graphic xmlns:a="http://schemas.openxmlformats.org/drawingml/2006/main">
+              <a:graphicData uri="http://schemas.openxmlformats.org/drawingml/2006/picture">
+                <pic:pic xmlns:pic="http://schemas.openxmlformats.org/drawingml/2006/picture">
+                  <pic:nvPicPr>
+                    <pic:cNvPr id="1518922929" name=""/>
+                    <pic:cNvPicPr/>
+                  </pic:nvPicPr>
+                  <pic:blipFill>
+                    <a:blip r:embed="rId12"/>
+                    <a:stretch>
+                      <a:fillRect/>
+                    </a:stretch>
+                  </pic:blipFill>
+                  <pic:spPr>
+                    <a:xfrm>
+                      <a:off x="0" y="0"/>
+                      <a:ext cx="6858000" cy="3876040"/>
+                    </a:xfrm>
+                    <a:prstGeom prst="rect">
+                      <a:avLst/>
+                    </a:prstGeom>
+                  </pic:spPr>
+                </pic:pic>
+              </a:graphicData>
+            </a:graphic>
+          </wp:inline>
+        </w:drawing>
+      </w:r>
     </w:p>
     <w:p>
       <w:pPr>
@@ -322,6 +369,36 @@
           <w:rStyle w:val="Heading1Char"/>
         </w:rPr>
       </w:pPr>
+      <w:r>
+        <w:rPr>
+          <w:rStyle w:val="Heading1Char"/>
+        </w:rPr>
+        <w:t>3</w:t>
+      </w:r>
+      <w:r>
+        <w:rPr>
+          <w:rStyle w:val="Heading1Char"/>
+        </w:rPr>
+        <w:t>.</w:t>
+      </w:r>
+      <w:r>
+        <w:rPr>
+          <w:rStyle w:val="Heading1Char"/>
+        </w:rPr>
+        <w:t>2</w:t>
+      </w:r>
+      <w:r>
+        <w:rPr>
+          <w:rStyle w:val="Heading1Char"/>
+        </w:rPr>
+        <w:t xml:space="preserve"> Assignment:</w:t>
+      </w:r>
+      <w:r>
+        <w:rPr>
+          <w:rStyle w:val="Heading1Char"/>
+        </w:rPr>
+        <w:t xml:space="preserve"> CSS Validator</w:t>
+      </w:r>
     </w:p>
     <w:p>
       <w:pPr>
@@ -330,45 +407,241 @@
           <w:rStyle w:val="Heading1Char"/>
         </w:rPr>
       </w:pPr>
+      <w:r>
+        <w:rPr>
+          <w:rStyle w:val="Heading1Char"/>
+          <w:noProof/>
+        </w:rPr>
+        <w:drawing>
+          <wp:inline distT="0" distB="0" distL="0" distR="0" wp14:anchorId="3B6223AE" wp14:editId="185AD611">
+            <wp:extent cx="6858000" cy="3070860"/>
+            <wp:effectExtent l="0" t="0" r="0" b="0"/>
+            <wp:docPr id="1988768006" name="Picture 1"/>
+            <wp:cNvGraphicFramePr>
+              <a:graphicFrameLocks xmlns:a="http://schemas.openxmlformats.org/drawingml/2006/main" noChangeAspect="1"/>
+            </wp:cNvGraphicFramePr>
+            <a:graphic xmlns:a="http://schemas.openxmlformats.org/drawingml/2006/main">
+              <a:graphicData uri="http://schemas.openxmlformats.org/drawingml/2006/picture">
+                <pic:pic xmlns:pic="http://schemas.openxmlformats.org/drawingml/2006/picture">
+                  <pic:nvPicPr>
+                    <pic:cNvPr id="1988768006" name=""/>
+                    <pic:cNvPicPr/>
+                  </pic:nvPicPr>
+                  <pic:blipFill>
+                    <a:blip r:embed="rId13"/>
+                    <a:stretch>
+                      <a:fillRect/>
+                    </a:stretch>
+                  </pic:blipFill>
+                  <pic:spPr>
+                    <a:xfrm>
+                      <a:off x="0" y="0"/>
+                      <a:ext cx="6858000" cy="3070860"/>
+                    </a:xfrm>
+                    <a:prstGeom prst="rect">
+                      <a:avLst/>
+                    </a:prstGeom>
+                  </pic:spPr>
+                </pic:pic>
+              </a:graphicData>
+            </a:graphic>
+          </wp:inline>
+        </w:drawing>
+      </w:r>
     </w:p>
     <w:p>
       <w:pPr>
         <w:spacing w:after="0" w:line="480" w:lineRule="auto"/>
+      </w:pPr>
+    </w:p>
+    <w:p>
+      <w:pPr>
+        <w:spacing w:after="0" w:line="480" w:lineRule="auto"/>
         <w:rPr>
           <w:rStyle w:val="Heading1Char"/>
         </w:rPr>
       </w:pPr>
+      <w:r>
+        <w:rPr>
+          <w:rStyle w:val="Heading1Char"/>
+        </w:rPr>
+        <w:lastRenderedPageBreak/>
+        <w:t>3</w:t>
+      </w:r>
+      <w:r>
+        <w:rPr>
+          <w:rStyle w:val="Heading1Char"/>
+        </w:rPr>
+        <w:t>.</w:t>
+      </w:r>
+      <w:r>
+        <w:rPr>
+          <w:rStyle w:val="Heading1Char"/>
+        </w:rPr>
+        <w:t>2</w:t>
+      </w:r>
+      <w:r>
+        <w:rPr>
+          <w:rStyle w:val="Heading1Char"/>
+        </w:rPr>
+        <w:t xml:space="preserve"> Assignment:</w:t>
+      </w:r>
+      <w:r>
+        <w:rPr>
+          <w:rStyle w:val="Heading1Char"/>
+        </w:rPr>
+        <w:t xml:space="preserve"> Index.html Open in Browser</w:t>
+      </w:r>
     </w:p>
     <w:p>
       <w:pPr>
         <w:spacing w:after="0" w:line="480" w:lineRule="auto"/>
+      </w:pPr>
+    </w:p>
+    <w:p>
+      <w:pPr>
+        <w:spacing w:after="0" w:line="480" w:lineRule="auto"/>
+      </w:pPr>
+      <w:r>
+        <w:rPr>
+          <w:noProof/>
+        </w:rPr>
+        <w:drawing>
+          <wp:inline distT="0" distB="0" distL="0" distR="0" wp14:anchorId="5DF1C25A" wp14:editId="53794D8F">
+            <wp:extent cx="6858000" cy="2188845"/>
+            <wp:effectExtent l="0" t="0" r="0" b="1905"/>
+            <wp:docPr id="1558948329" name="Picture 1"/>
+            <wp:cNvGraphicFramePr>
+              <a:graphicFrameLocks xmlns:a="http://schemas.openxmlformats.org/drawingml/2006/main" noChangeAspect="1"/>
+            </wp:cNvGraphicFramePr>
+            <a:graphic xmlns:a="http://schemas.openxmlformats.org/drawingml/2006/main">
+              <a:graphicData uri="http://schemas.openxmlformats.org/drawingml/2006/picture">
+                <pic:pic xmlns:pic="http://schemas.openxmlformats.org/drawingml/2006/picture">
+                  <pic:nvPicPr>
+                    <pic:cNvPr id="1558948329" name=""/>
+                    <pic:cNvPicPr/>
+                  </pic:nvPicPr>
+                  <pic:blipFill>
+                    <a:blip r:embed="rId14"/>
+                    <a:stretch>
+                      <a:fillRect/>
+                    </a:stretch>
+                  </pic:blipFill>
+                  <pic:spPr>
+                    <a:xfrm>
+                      <a:off x="0" y="0"/>
+                      <a:ext cx="6858000" cy="2188845"/>
+                    </a:xfrm>
+                    <a:prstGeom prst="rect">
+                      <a:avLst/>
+                    </a:prstGeom>
+                  </pic:spPr>
+                </pic:pic>
+              </a:graphicData>
+            </a:graphic>
+          </wp:inline>
+        </w:drawing>
+      </w:r>
+    </w:p>
+    <w:p>
+      <w:pPr>
+        <w:spacing w:after="0" w:line="480" w:lineRule="auto"/>
+      </w:pPr>
+    </w:p>
+    <w:p>
+      <w:pPr>
+        <w:spacing w:after="0" w:line="480" w:lineRule="auto"/>
         <w:rPr>
           <w:rStyle w:val="Heading1Char"/>
         </w:rPr>
       </w:pPr>
+      <w:r>
+        <w:rPr>
+          <w:rStyle w:val="Heading1Char"/>
+        </w:rPr>
+        <w:t>3</w:t>
+      </w:r>
+      <w:r>
+        <w:rPr>
+          <w:rStyle w:val="Heading1Char"/>
+        </w:rPr>
+        <w:t>.</w:t>
+      </w:r>
+      <w:r>
+        <w:rPr>
+          <w:rStyle w:val="Heading1Char"/>
+        </w:rPr>
+        <w:t>2</w:t>
+      </w:r>
+      <w:r>
+        <w:rPr>
+          <w:rStyle w:val="Heading1Char"/>
+        </w:rPr>
+        <w:t xml:space="preserve"> Assignment:</w:t>
+      </w:r>
+      <w:r>
+        <w:rPr>
+          <w:rStyle w:val="Heading1Char"/>
+        </w:rPr>
+        <w:t xml:space="preserve"> </w:t>
+      </w:r>
+      <w:r>
+        <w:rPr>
+          <w:rStyle w:val="Heading1Char"/>
+        </w:rPr>
+        <w:t>GitHub Page</w:t>
+      </w:r>
     </w:p>
     <w:p>
       <w:pPr>
         <w:spacing w:after="0" w:line="480" w:lineRule="auto"/>
-        <w:rPr>
-          <w:rStyle w:val="Heading1Char"/>
-        </w:rPr>
       </w:pPr>
     </w:p>
     <w:p>
       <w:pPr>
         <w:spacing w:after="0" w:line="480" w:lineRule="auto"/>
-        <w:rPr>
-          <w:rStyle w:val="Heading1Char"/>
-        </w:rPr>
-      </w:pPr>
+      </w:pPr>
+      <w:r>
+        <w:drawing>
+          <wp:inline distT="0" distB="0" distL="0" distR="0" wp14:anchorId="2CF2E6A1" wp14:editId="3342F68E">
+            <wp:extent cx="6858000" cy="2480945"/>
+            <wp:effectExtent l="0" t="0" r="0" b="0"/>
+            <wp:docPr id="1274643111" name="Picture 1"/>
+            <wp:cNvGraphicFramePr>
+              <a:graphicFrameLocks xmlns:a="http://schemas.openxmlformats.org/drawingml/2006/main" noChangeAspect="1"/>
+            </wp:cNvGraphicFramePr>
+            <a:graphic xmlns:a="http://schemas.openxmlformats.org/drawingml/2006/main">
+              <a:graphicData uri="http://schemas.openxmlformats.org/drawingml/2006/picture">
+                <pic:pic xmlns:pic="http://schemas.openxmlformats.org/drawingml/2006/picture">
+                  <pic:nvPicPr>
+                    <pic:cNvPr id="1274643111" name=""/>
+                    <pic:cNvPicPr/>
+                  </pic:nvPicPr>
+                  <pic:blipFill>
+                    <a:blip r:embed="rId15"/>
+                    <a:stretch>
+                      <a:fillRect/>
+                    </a:stretch>
+                  </pic:blipFill>
+                  <pic:spPr>
+                    <a:xfrm>
+                      <a:off x="0" y="0"/>
+                      <a:ext cx="6858000" cy="2480945"/>
+                    </a:xfrm>
+                    <a:prstGeom prst="rect">
+                      <a:avLst/>
+                    </a:prstGeom>
+                  </pic:spPr>
+                </pic:pic>
+              </a:graphicData>
+            </a:graphic>
+          </wp:inline>
+        </w:drawing>
+      </w:r>
     </w:p>
     <w:p>
       <w:pPr>
         <w:spacing w:after="0" w:line="480" w:lineRule="auto"/>
-        <w:rPr>
-          <w:rStyle w:val="Heading1Char"/>
-        </w:rPr>
       </w:pPr>
     </w:p>
     <w:p>
@@ -398,51 +671,15 @@
     </w:p>
     <w:p>
       <w:pPr>
-        <w:spacing w:after="0" w:line="480" w:lineRule="auto"/>
-      </w:pPr>
-    </w:p>
-    <w:p>
-      <w:pPr>
-        <w:spacing w:after="0" w:line="480" w:lineRule="auto"/>
-      </w:pPr>
-    </w:p>
-    <w:p>
-      <w:pPr>
-        <w:spacing w:after="0" w:line="480" w:lineRule="auto"/>
-      </w:pPr>
-    </w:p>
-    <w:p>
-      <w:pPr>
-        <w:spacing w:after="0" w:line="480" w:lineRule="auto"/>
-      </w:pPr>
-    </w:p>
-    <w:p>
-      <w:pPr>
-        <w:spacing w:after="0" w:line="480" w:lineRule="auto"/>
-      </w:pPr>
-    </w:p>
-    <w:p>
-      <w:pPr>
-        <w:spacing w:after="0" w:line="480" w:lineRule="auto"/>
-      </w:pPr>
-    </w:p>
-    <w:p>
-      <w:pPr>
-        <w:spacing w:after="0" w:line="480" w:lineRule="auto"/>
-      </w:pPr>
-    </w:p>
-    <w:p>
-      <w:pPr>
         <w:pStyle w:val="Heading2"/>
       </w:pPr>
       <w:r>
-        <w:lastRenderedPageBreak/>
         <w:t>References:</w:t>
       </w:r>
     </w:p>
     <w:p/>
     <w:p>
-      <w:hyperlink r:id="rId12" w:history="1">
+      <w:hyperlink r:id="rId16" w:history="1">
         <w:r>
           <w:rPr>
             <w:rStyle w:val="Hyperlink"/>
@@ -461,8 +698,8 @@
       </w:pPr>
     </w:p>
     <w:sectPr>
-      <w:footerReference w:type="default" r:id="rId13"/>
-      <w:footerReference w:type="first" r:id="rId14"/>
+      <w:footerReference w:type="default" r:id="rId17"/>
+      <w:footerReference w:type="first" r:id="rId18"/>
       <w:pgSz w:w="12240" w:h="15840"/>
       <w:pgMar w:top="720" w:right="720" w:bottom="720" w:left="720" w:header="720" w:footer="720" w:gutter="0"/>
       <w:pgNumType w:start="0"/>

</xml_diff>